<commit_message>
Added epic adn pulled new files
</commit_message>
<xml_diff>
--- a/ai_14/lukian_mykhalchyshyn/epic 1/Звіт Epic 1.docx
+++ b/ai_14/lukian_mykhalchyshyn/epic 1/Звіт Epic 1.docx
@@ -7182,17 +7182,10 @@
     </w:p>
     <w:p>
       <w:pPr>
+        <w:keepNext/>
         <w:spacing w:after="0" w:line="240" w:lineRule="auto"/>
         <w:ind w:left="720"/>
         <w:textAlignment w:val="baseline"/>
-        <w:rPr>
-          <w:rFonts w:ascii="Times New Roman" w:eastAsia="Times New Roman" w:hAnsi="Times New Roman" w:cs="Times New Roman"/>
-          <w:kern w:val="0"/>
-          <w:sz w:val="24"/>
-          <w:szCs w:val="24"/>
-          <w:lang w:eastAsia="uk-UA"/>
-          <w14:ligatures w14:val="none"/>
-        </w:rPr>
       </w:pPr>
       <w:r>
         <w:rPr>
@@ -7250,6 +7243,39 @@
             </a:graphic>
           </wp:inline>
         </w:drawing>
+      </w:r>
+    </w:p>
+    <w:p>
+      <w:pPr>
+        <w:pStyle w:val="a8"/>
+        <w:rPr>
+          <w:rFonts w:ascii="Times New Roman" w:eastAsia="Times New Roman" w:hAnsi="Times New Roman" w:cs="Times New Roman"/>
+          <w:kern w:val="0"/>
+          <w:sz w:val="24"/>
+          <w:szCs w:val="24"/>
+          <w:lang w:eastAsia="uk-UA"/>
+          <w14:ligatures w14:val="none"/>
+        </w:rPr>
+      </w:pPr>
+      <w:r>
+        <w:t xml:space="preserve">Рисунок </w:t>
+      </w:r>
+      <w:fldSimple w:instr=" SEQ Рисунок \* ARABIC ">
+        <w:r>
+          <w:rPr>
+            <w:noProof/>
+          </w:rPr>
+          <w:t>1</w:t>
+        </w:r>
+      </w:fldSimple>
+      <w:r>
+        <w:rPr>
+          <w:lang w:val="en-US"/>
+        </w:rPr>
+        <w:t xml:space="preserve">: </w:t>
+      </w:r>
+      <w:r>
+        <w:t>Блок схема до програми №1</w:t>
       </w:r>
     </w:p>
     <w:p>
@@ -22596,6 +22622,25 @@
       <w:u w:val="single"/>
     </w:rPr>
   </w:style>
+  <w:style w:type="paragraph" w:styleId="a8">
+    <w:name w:val="caption"/>
+    <w:basedOn w:val="a"/>
+    <w:next w:val="a"/>
+    <w:uiPriority w:val="35"/>
+    <w:unhideWhenUsed/>
+    <w:qFormat/>
+    <w:rsid w:val="00A01BBC"/>
+    <w:pPr>
+      <w:spacing w:after="200" w:line="240" w:lineRule="auto"/>
+    </w:pPr>
+    <w:rPr>
+      <w:i/>
+      <w:iCs/>
+      <w:color w:val="44546A" w:themeColor="text2"/>
+      <w:sz w:val="18"/>
+      <w:szCs w:val="18"/>
+    </w:rPr>
+  </w:style>
 </w:styles>
 </file>
 

</xml_diff>